<commit_message>
Add primary reception doc generation
</commit_message>
<xml_diff>
--- a/src/main/resources/assets/template.docx
+++ b/src/main/resources/assets/template.docx
@@ -3,12 +3,7 @@
 <w:document xmlns:wpc="http://schemas.microsoft.com/office/word/2010/wordprocessingCanvas" xmlns:cx="http://schemas.microsoft.com/office/drawing/2014/chartex" xmlns:cx1="http://schemas.microsoft.com/office/drawing/2015/9/8/chartex" xmlns:mc="http://schemas.openxmlformats.org/markup-compatibility/2006" xmlns:o="urn:schemas-microsoft-com:office:office" xmlns:r="http://schemas.openxmlformats.org/officeDocument/2006/relationships" xmlns:m="http://schemas.openxmlformats.org/officeDocument/2006/math" xmlns:v="urn:schemas-microsoft-com:vml" xmlns:wp14="http://schemas.microsoft.com/office/word/2010/wordprocessingDrawing" xmlns:wp="http://schemas.openxmlformats.org/drawingml/2006/wordprocessingDrawing" xmlns:w10="urn:schemas-microsoft-com:office:word" xmlns:w="http://schemas.openxmlformats.org/wordprocessingml/2006/main" xmlns:w14="http://schemas.microsoft.com/office/word/2010/wordml" xmlns:w15="http://schemas.microsoft.com/office/word/2012/wordml" xmlns:w16se="http://schemas.microsoft.com/office/word/2015/wordml/symex" xmlns:wpg="http://schemas.microsoft.com/office/word/2010/wordprocessingGroup" xmlns:wpi="http://schemas.microsoft.com/office/word/2010/wordprocessingInk" xmlns:wne="http://schemas.microsoft.com/office/word/2006/wordml" xmlns:wps="http://schemas.microsoft.com/office/word/2010/wordprocessingShape" mc:Ignorable="w14 w15 w16se wp14">
   <w:body>
     <w:p>
-      <w:bookmarkStart w:id="0" w:name="medPersonalNoteFio"/>
-      <w:bookmarkStart w:id="1" w:name="_GoBack"/>
-      <w:bookmarkEnd w:id="1"/>
-      <w:r>
-        <w:t xml:space="preserve"> </w:t>
-      </w:r>
+      <w:bookmarkStart w:id="0" w:name="_GoBack"/>
       <w:bookmarkEnd w:id="0"/>
     </w:p>
     <w:sectPr>
@@ -26,11 +21,17 @@
   <w:docDefaults>
     <w:rPrDefault>
       <w:rPr>
-        <w:rFonts w:ascii="Calibri" w:eastAsia="Calibri" w:hAnsi="Calibri" w:cs="Times New Roman"/>
-        <w:lang w:val="ru-RU" w:eastAsia="ru-RU" w:bidi="ar-SA"/>
+        <w:rFonts w:asciiTheme="minorHAnsi" w:eastAsiaTheme="minorHAnsi" w:hAnsiTheme="minorHAnsi" w:cstheme="minorBidi"/>
+        <w:sz w:val="22"/>
+        <w:szCs w:val="22"/>
+        <w:lang w:val="ru-RU" w:eastAsia="en-US" w:bidi="ar-SA"/>
       </w:rPr>
     </w:rPrDefault>
-    <w:pPrDefault/>
+    <w:pPrDefault>
+      <w:pPr>
+        <w:spacing w:after="160" w:line="259" w:lineRule="auto"/>
+      </w:pPr>
+    </w:pPrDefault>
   </w:docDefaults>
   <w:latentStyles w:defLockedState="0" w:defUIPriority="99" w:defSemiHidden="0" w:defUnhideWhenUsed="0" w:defQFormat="0" w:count="371">
     <w:lsdException w:name="Normal" w:uiPriority="0" w:qFormat="1"/>
@@ -187,7 +188,7 @@
     <w:lsdException w:name="Table Web 2" w:semiHidden="1" w:unhideWhenUsed="1"/>
     <w:lsdException w:name="Table Web 3" w:semiHidden="1" w:unhideWhenUsed="1"/>
     <w:lsdException w:name="Balloon Text" w:semiHidden="1" w:unhideWhenUsed="1"/>
-    <w:lsdException w:name="Table Grid" w:uiPriority="59"/>
+    <w:lsdException w:name="Table Grid" w:uiPriority="39"/>
     <w:lsdException w:name="Table Theme" w:semiHidden="1" w:unhideWhenUsed="1"/>
     <w:lsdException w:name="Placeholder Text" w:semiHidden="1"/>
     <w:lsdException w:name="No Spacing" w:uiPriority="1" w:qFormat="1"/>
@@ -408,14 +409,12 @@
   <w:style w:type="paragraph" w:default="1" w:styleId="a">
     <w:name w:val="Normal"/>
     <w:qFormat/>
-    <w:rsid w:val="0075792F"/>
+    <w:rsid w:val="007536F1"/>
     <w:pPr>
-      <w:spacing w:after="200" w:line="276" w:lineRule="auto"/>
+      <w:spacing w:after="0" w:line="240" w:lineRule="auto"/>
     </w:pPr>
     <w:rPr>
-      <w:sz w:val="22"/>
-      <w:szCs w:val="22"/>
-      <w:lang w:eastAsia="en-US"/>
+      <w:rFonts w:ascii="Times New Roman" w:eastAsia="Calibri" w:hAnsi="Times New Roman" w:cs="Times New Roman"/>
     </w:rPr>
   </w:style>
   <w:style w:type="character" w:default="1" w:styleId="a0">
@@ -445,71 +444,29 @@
     <w:semiHidden/>
     <w:unhideWhenUsed/>
   </w:style>
-  <w:style w:type="table" w:styleId="a3">
-    <w:name w:val="Table Grid"/>
-    <w:basedOn w:val="a1"/>
-    <w:uiPriority w:val="59"/>
-    <w:rsid w:val="00EC464F"/>
-    <w:tblPr>
-      <w:tblBorders>
-        <w:top w:val="single" w:sz="4" w:space="0" w:color="auto"/>
-        <w:left w:val="single" w:sz="4" w:space="0" w:color="auto"/>
-        <w:bottom w:val="single" w:sz="4" w:space="0" w:color="auto"/>
-        <w:right w:val="single" w:sz="4" w:space="0" w:color="auto"/>
-        <w:insideH w:val="single" w:sz="4" w:space="0" w:color="auto"/>
-        <w:insideV w:val="single" w:sz="4" w:space="0" w:color="auto"/>
-      </w:tblBorders>
-    </w:tblPr>
-  </w:style>
   <w:style w:type="paragraph" w:customStyle="1" w:styleId="Top">
     <w:name w:val="Top"/>
     <w:basedOn w:val="a"/>
     <w:link w:val="Top0"/>
     <w:qFormat/>
-    <w:rsid w:val="005522D1"/>
+    <w:rsid w:val="007536F1"/>
     <w:pPr>
-      <w:spacing w:line="240" w:lineRule="auto"/>
+      <w:spacing w:after="200"/>
       <w:jc w:val="center"/>
     </w:pPr>
     <w:rPr>
-      <w:rFonts w:ascii="Times New Roman" w:hAnsi="Times New Roman"/>
       <w:b/>
-    </w:rPr>
-  </w:style>
-  <w:style w:type="paragraph" w:customStyle="1" w:styleId="Text">
-    <w:name w:val="Text"/>
-    <w:basedOn w:val="a"/>
-    <w:link w:val="Text0"/>
-    <w:qFormat/>
-    <w:rsid w:val="005522D1"/>
-    <w:pPr>
-      <w:spacing w:after="0" w:line="240" w:lineRule="auto"/>
-    </w:pPr>
-    <w:rPr>
-      <w:rFonts w:ascii="Times New Roman" w:hAnsi="Times New Roman"/>
+      <w:lang w:val="en-US"/>
     </w:rPr>
   </w:style>
   <w:style w:type="character" w:customStyle="1" w:styleId="Top0">
     <w:name w:val="Top Знак"/>
     <w:link w:val="Top"/>
-    <w:rsid w:val="005522D1"/>
+    <w:rsid w:val="007536F1"/>
     <w:rPr>
-      <w:rFonts w:ascii="Times New Roman" w:hAnsi="Times New Roman"/>
+      <w:rFonts w:ascii="Times New Roman" w:eastAsia="Calibri" w:hAnsi="Times New Roman" w:cs="Times New Roman"/>
       <w:b/>
-      <w:sz w:val="22"/>
-      <w:szCs w:val="22"/>
-      <w:lang w:eastAsia="en-US"/>
-    </w:rPr>
-  </w:style>
-  <w:style w:type="character" w:customStyle="1" w:styleId="Text0">
-    <w:name w:val="Text Знак"/>
-    <w:link w:val="Text"/>
-    <w:rsid w:val="005522D1"/>
-    <w:rPr>
-      <w:rFonts w:ascii="Times New Roman" w:hAnsi="Times New Roman"/>
-      <w:sz w:val="22"/>
-      <w:szCs w:val="22"/>
-      <w:lang w:eastAsia="en-US"/>
+      <w:lang w:val="en-US"/>
     </w:rPr>
   </w:style>
 </w:styles>

</xml_diff>

<commit_message>
A lot of fixes
</commit_message>
<xml_diff>
--- a/src/main/resources/assets/template.docx
+++ b/src/main/resources/assets/template.docx
@@ -8,7 +8,7 @@
     </w:p>
     <w:sectPr>
       <w:pgSz w:w="11906" w:h="16838"/>
-      <w:pgMar w:top="567" w:right="851" w:bottom="567" w:left="567" w:header="709" w:footer="709" w:gutter="0"/>
+      <w:pgMar w:top="567" w:right="567" w:bottom="567" w:left="1134" w:header="709" w:footer="709" w:gutter="0"/>
       <w:cols w:space="708"/>
       <w:docGrid w:linePitch="360"/>
     </w:sectPr>
@@ -731,4 +731,16 @@
     </a:ext>
   </a:extLst>
 </a:theme>
+</file>
+
+<file path=customXml/item1.xml><?xml version="1.0" encoding="utf-8"?>
+<b:Sources xmlns:b="http://schemas.openxmlformats.org/officeDocument/2006/bibliography" xmlns="http://schemas.openxmlformats.org/officeDocument/2006/bibliography" SelectedStyle="\APASixthEditionOfficeOnline.xsl" StyleName="APA" Version="6"/>
+</file>
+
+<file path=customXml/itemProps1.xml><?xml version="1.0" encoding="utf-8"?>
+<ds:datastoreItem xmlns:ds="http://schemas.openxmlformats.org/officeDocument/2006/customXml" ds:itemID="{E3B266C4-8F26-4B22-8CD0-BBA78B67D485}">
+  <ds:schemaRefs>
+    <ds:schemaRef ds:uri="http://schemas.openxmlformats.org/officeDocument/2006/bibliography"/>
+  </ds:schemaRefs>
+</ds:datastoreItem>
 </file>
</xml_diff>